<commit_message>
Adding some other codes
</commit_message>
<xml_diff>
--- a/AM/Bisection Method.docx
+++ b/AM/Bisection Method.docx
@@ -4,169 +4,996 @@
   <w:body>
     <w:p>
       <w:r>
-        <w:t>#include &lt;iostream&gt;</w:t>
-      </w:r>
-    </w:p>
-    <w:p>
-      <w:r>
-        <w:t>#include &lt;cmath&gt;</w:t>
-      </w:r>
-    </w:p>
-    <w:p>
-      <w:r>
-        <w:t>using namespace std;</w:t>
-      </w:r>
-    </w:p>
-    <w:p>
-      <w:r>
-        <w:t>int main() {</w:t>
-      </w:r>
-    </w:p>
-    <w:p>
-      <w:r>
-        <w:t xml:space="preserve">    cout &lt;&lt; "Bisection Method……………………………………………………………………………………………..</w:t>
+        <w:t>#include &lt;</w:t>
+      </w:r>
+      <w:proofErr w:type="spellStart"/>
+      <w:r>
+        <w:t>iostream</w:t>
+      </w:r>
+      <w:proofErr w:type="spellEnd"/>
+      <w:r>
+        <w:t>&gt;</w:t>
+      </w:r>
+    </w:p>
+    <w:p>
+      <w:r>
+        <w:t>#include &lt;</w:t>
+      </w:r>
+      <w:proofErr w:type="spellStart"/>
+      <w:r>
+        <w:t>cmath</w:t>
+      </w:r>
+      <w:proofErr w:type="spellEnd"/>
+      <w:r>
+        <w:t>&gt;</w:t>
+      </w:r>
+    </w:p>
+    <w:p>
+      <w:proofErr w:type="gramStart"/>
+      <w:r>
+        <w:t>using</w:t>
+      </w:r>
+      <w:proofErr w:type="gramEnd"/>
+      <w:r>
+        <w:t xml:space="preserve"> namespace </w:t>
+      </w:r>
+      <w:proofErr w:type="spellStart"/>
+      <w:r>
+        <w:t>std</w:t>
+      </w:r>
+      <w:proofErr w:type="spellEnd"/>
+      <w:r>
+        <w:t>;</w:t>
+      </w:r>
+    </w:p>
+    <w:p>
+      <w:proofErr w:type="spellStart"/>
+      <w:proofErr w:type="gramStart"/>
+      <w:r>
+        <w:t>int</w:t>
+      </w:r>
+      <w:proofErr w:type="spellEnd"/>
+      <w:proofErr w:type="gramEnd"/>
+      <w:r>
+        <w:t xml:space="preserve"> main() {</w:t>
+      </w:r>
+    </w:p>
+    <w:p>
+      <w:r>
+        <w:t xml:space="preserve">    </w:t>
+      </w:r>
+      <w:proofErr w:type="spellStart"/>
+      <w:proofErr w:type="gramStart"/>
+      <w:r>
+        <w:t>cout</w:t>
+      </w:r>
+      <w:proofErr w:type="spellEnd"/>
+      <w:proofErr w:type="gramEnd"/>
+      <w:r>
+        <w:t xml:space="preserve"> &lt;&lt; "Bisection Method……………………………………………………………………………………………..</w:t>
+      </w:r>
+      <w:r>
+        <w:t>"&lt;&lt;</w:t>
+      </w:r>
+      <w:proofErr w:type="spellStart"/>
+      <w:r>
+        <w:t>endl</w:t>
+      </w:r>
+      <w:proofErr w:type="spellEnd"/>
+      <w:r>
+        <w:t>;</w:t>
+      </w:r>
+    </w:p>
+    <w:p>
+      <w:r>
+        <w:t xml:space="preserve">    </w:t>
+      </w:r>
+      <w:proofErr w:type="spellStart"/>
+      <w:proofErr w:type="gramStart"/>
+      <w:r>
+        <w:t>cout</w:t>
+      </w:r>
+      <w:proofErr w:type="spellEnd"/>
+      <w:proofErr w:type="gramEnd"/>
+      <w:r>
+        <w:t>&lt;&lt;</w:t>
+      </w:r>
+      <w:proofErr w:type="spellStart"/>
+      <w:r>
+        <w:t>endl</w:t>
+      </w:r>
+      <w:proofErr w:type="spellEnd"/>
+      <w:r>
+        <w:t>&lt;&lt;"Enter the degree of the equation:";</w:t>
+      </w:r>
+    </w:p>
+    <w:p>
+      <w:pPr>
+        <w:tabs>
+          <w:tab w:val="left" w:pos="1260"/>
+        </w:tabs>
+      </w:pPr>
+      <w:r>
+        <w:t xml:space="preserve">    </w:t>
+      </w:r>
+      <w:proofErr w:type="spellStart"/>
+      <w:proofErr w:type="gramStart"/>
+      <w:r>
+        <w:t>int</w:t>
+      </w:r>
+      <w:proofErr w:type="spellEnd"/>
+      <w:proofErr w:type="gramEnd"/>
+      <w:r>
+        <w:t xml:space="preserve"> n;</w:t>
+      </w:r>
+      <w:r>
+        <w:tab/>
+      </w:r>
+    </w:p>
+    <w:p>
+      <w:r>
+        <w:t xml:space="preserve">    </w:t>
+      </w:r>
+      <w:proofErr w:type="spellStart"/>
+      <w:proofErr w:type="gramStart"/>
+      <w:r>
+        <w:t>cin</w:t>
+      </w:r>
+      <w:proofErr w:type="spellEnd"/>
+      <w:proofErr w:type="gramEnd"/>
+      <w:r>
+        <w:t>&gt;&gt;n;</w:t>
+      </w:r>
+    </w:p>
+    <w:p>
+      <w:r>
+        <w:t xml:space="preserve">    </w:t>
+      </w:r>
+      <w:proofErr w:type="spellStart"/>
+      <w:proofErr w:type="gramStart"/>
+      <w:r>
+        <w:t>int</w:t>
+      </w:r>
+      <w:proofErr w:type="spellEnd"/>
+      <w:proofErr w:type="gramEnd"/>
+      <w:r>
+        <w:t xml:space="preserve"> </w:t>
+      </w:r>
+      <w:proofErr w:type="spellStart"/>
+      <w:r>
+        <w:t>coeff</w:t>
+      </w:r>
+      <w:proofErr w:type="spellEnd"/>
+      <w:r>
+        <w:t>[100];</w:t>
+      </w:r>
+    </w:p>
+    <w:p>
+      <w:r>
+        <w:t xml:space="preserve">    </w:t>
+      </w:r>
+      <w:proofErr w:type="spellStart"/>
+      <w:proofErr w:type="gramStart"/>
+      <w:r>
+        <w:t>cout</w:t>
+      </w:r>
+      <w:proofErr w:type="spellEnd"/>
+      <w:proofErr w:type="gramEnd"/>
+      <w:r>
+        <w:t>&lt;&lt;"Enter coefficients.......................";</w:t>
+      </w:r>
+    </w:p>
+    <w:p>
+      <w:r>
+        <w:t xml:space="preserve">    </w:t>
+      </w:r>
+      <w:proofErr w:type="gramStart"/>
+      <w:r>
+        <w:t>for(</w:t>
+      </w:r>
+      <w:proofErr w:type="spellStart"/>
+      <w:proofErr w:type="gramEnd"/>
+      <w:r>
+        <w:t>int</w:t>
+      </w:r>
+      <w:proofErr w:type="spellEnd"/>
+      <w:r>
+        <w:t xml:space="preserve"> i=</w:t>
+      </w:r>
+      <w:proofErr w:type="spellStart"/>
+      <w:r>
+        <w:t>n;i</w:t>
+      </w:r>
+      <w:proofErr w:type="spellEnd"/>
+      <w:r>
+        <w:t>&gt;=0;i--)</w:t>
+      </w:r>
+    </w:p>
+    <w:p>
+      <w:r>
+        <w:t xml:space="preserve">    {</w:t>
+      </w:r>
+    </w:p>
+    <w:p>
+      <w:r>
+        <w:t xml:space="preserve">        </w:t>
+      </w:r>
+      <w:proofErr w:type="spellStart"/>
+      <w:proofErr w:type="gramStart"/>
+      <w:r>
+        <w:t>cout</w:t>
+      </w:r>
+      <w:proofErr w:type="spellEnd"/>
+      <w:proofErr w:type="gramEnd"/>
+      <w:r>
+        <w:t>&lt;&lt;</w:t>
+      </w:r>
+      <w:proofErr w:type="spellStart"/>
+      <w:r>
+        <w:t>endl</w:t>
+      </w:r>
+      <w:proofErr w:type="spellEnd"/>
+      <w:r>
+        <w:t>&lt;&lt;"Enter Coefficient for term with degree "&lt;&lt;i&lt;&lt;" :";</w:t>
+      </w:r>
+    </w:p>
+    <w:p>
+      <w:r>
+        <w:t xml:space="preserve">        </w:t>
+      </w:r>
+      <w:proofErr w:type="spellStart"/>
+      <w:proofErr w:type="gramStart"/>
+      <w:r>
+        <w:t>cin</w:t>
+      </w:r>
+      <w:proofErr w:type="spellEnd"/>
+      <w:proofErr w:type="gramEnd"/>
+      <w:r>
+        <w:t>&gt;&gt;</w:t>
+      </w:r>
+      <w:proofErr w:type="spellStart"/>
+      <w:r>
+        <w:t>coeff</w:t>
+      </w:r>
+      <w:proofErr w:type="spellEnd"/>
+      <w:r>
+        <w:t>[i];</w:t>
+      </w:r>
+    </w:p>
+    <w:p/>
+    <w:p>
+      <w:r>
+        <w:t xml:space="preserve">    }</w:t>
+      </w:r>
+    </w:p>
+    <w:p>
+      <w:r>
+        <w:t xml:space="preserve">    </w:t>
+      </w:r>
+      <w:proofErr w:type="spellStart"/>
+      <w:proofErr w:type="gramStart"/>
+      <w:r>
+        <w:t>int</w:t>
+      </w:r>
+      <w:proofErr w:type="spellEnd"/>
+      <w:proofErr w:type="gramEnd"/>
+      <w:r>
+        <w:t xml:space="preserve"> s[]={0,0};</w:t>
+      </w:r>
+    </w:p>
+    <w:p>
+      <w:r>
+        <w:t xml:space="preserve">    </w:t>
+      </w:r>
+      <w:proofErr w:type="spellStart"/>
+      <w:proofErr w:type="gramStart"/>
+      <w:r>
+        <w:t>int</w:t>
+      </w:r>
+      <w:proofErr w:type="spellEnd"/>
+      <w:proofErr w:type="gramEnd"/>
+      <w:r>
+        <w:t xml:space="preserve"> flag=0;</w:t>
+      </w:r>
+    </w:p>
+    <w:p>
+      <w:r>
+        <w:t xml:space="preserve">    </w:t>
+      </w:r>
+      <w:proofErr w:type="spellStart"/>
+      <w:proofErr w:type="gramStart"/>
+      <w:r>
+        <w:t>int</w:t>
+      </w:r>
+      <w:proofErr w:type="spellEnd"/>
+      <w:proofErr w:type="gramEnd"/>
+      <w:r>
+        <w:t xml:space="preserve"> specific[2];</w:t>
+      </w:r>
+    </w:p>
+    <w:p>
+      <w:r>
+        <w:t xml:space="preserve">    </w:t>
+      </w:r>
+      <w:proofErr w:type="gramStart"/>
+      <w:r>
+        <w:t>double</w:t>
+      </w:r>
+      <w:proofErr w:type="gramEnd"/>
+      <w:r>
+        <w:t xml:space="preserve"> i=0;</w:t>
+      </w:r>
+    </w:p>
+    <w:p>
+      <w:r>
+        <w:t xml:space="preserve">    </w:t>
+      </w:r>
+      <w:proofErr w:type="gramStart"/>
+      <w:r>
+        <w:t>double</w:t>
+      </w:r>
+      <w:proofErr w:type="gramEnd"/>
+      <w:r>
+        <w:t xml:space="preserve"> j=0;</w:t>
+      </w:r>
+    </w:p>
+    <w:p>
+      <w:r>
+        <w:t xml:space="preserve">    </w:t>
+      </w:r>
+      <w:proofErr w:type="gramStart"/>
+      <w:r>
+        <w:t>while(</w:t>
+      </w:r>
+      <w:proofErr w:type="gramEnd"/>
+      <w:r>
+        <w:t>flag==0)</w:t>
+      </w:r>
+    </w:p>
+    <w:p>
+      <w:r>
+        <w:t xml:space="preserve">    {</w:t>
+      </w:r>
+    </w:p>
+    <w:p>
+      <w:r>
+        <w:t xml:space="preserve">        </w:t>
+      </w:r>
+      <w:proofErr w:type="gramStart"/>
+      <w:r>
+        <w:t>s[</w:t>
+      </w:r>
+      <w:proofErr w:type="gramEnd"/>
+      <w:r>
+        <w:t>0]=0;</w:t>
+      </w:r>
+    </w:p>
+    <w:p>
+      <w:r>
+        <w:t xml:space="preserve">        </w:t>
+      </w:r>
+      <w:proofErr w:type="gramStart"/>
+      <w:r>
+        <w:t>s[</w:t>
+      </w:r>
+      <w:proofErr w:type="gramEnd"/>
+      <w:r>
+        <w:t>1]=0;</w:t>
+      </w:r>
+    </w:p>
+    <w:p>
+      <w:r>
+        <w:lastRenderedPageBreak/>
+        <w:t xml:space="preserve">        </w:t>
+      </w:r>
+      <w:proofErr w:type="spellStart"/>
+      <w:proofErr w:type="gramStart"/>
+      <w:r>
+        <w:t>cout</w:t>
+      </w:r>
+      <w:proofErr w:type="spellEnd"/>
+      <w:proofErr w:type="gramEnd"/>
+      <w:r>
+        <w:t>&lt;&lt;</w:t>
+      </w:r>
+      <w:proofErr w:type="spellStart"/>
+      <w:r>
+        <w:t>endl</w:t>
+      </w:r>
+      <w:proofErr w:type="spellEnd"/>
+      <w:r>
+        <w:t>&lt;&lt;i&lt;&lt;"    "&lt;&lt;j;</w:t>
+      </w:r>
+    </w:p>
+    <w:p>
+      <w:r>
+        <w:t xml:space="preserve">        </w:t>
+      </w:r>
+      <w:proofErr w:type="gramStart"/>
+      <w:r>
+        <w:t>for(</w:t>
+      </w:r>
+      <w:proofErr w:type="spellStart"/>
+      <w:proofErr w:type="gramEnd"/>
+      <w:r>
+        <w:t>int</w:t>
+      </w:r>
+      <w:proofErr w:type="spellEnd"/>
+      <w:r>
+        <w:t xml:space="preserve"> t=0;n-t&gt;=0;t++) {</w:t>
+      </w:r>
+    </w:p>
+    <w:p>
+      <w:r>
+        <w:t xml:space="preserve">            </w:t>
+      </w:r>
+      <w:proofErr w:type="gramStart"/>
+      <w:r>
+        <w:t>s[</w:t>
+      </w:r>
+      <w:proofErr w:type="gramEnd"/>
+      <w:r>
+        <w:t>0] =s[0]+ (</w:t>
+      </w:r>
+      <w:proofErr w:type="spellStart"/>
+      <w:r>
+        <w:t>pow</w:t>
+      </w:r>
+      <w:proofErr w:type="spellEnd"/>
+      <w:r>
+        <w:t xml:space="preserve">(i, n - t) * </w:t>
+      </w:r>
+      <w:proofErr w:type="spellStart"/>
+      <w:r>
+        <w:t>coeff</w:t>
+      </w:r>
+      <w:proofErr w:type="spellEnd"/>
+      <w:r>
+        <w:t>[n - t]);</w:t>
+      </w:r>
+    </w:p>
+    <w:p>
+      <w:r>
+        <w:t xml:space="preserve">            </w:t>
+      </w:r>
+      <w:proofErr w:type="gramStart"/>
+      <w:r>
+        <w:t>s[</w:t>
+      </w:r>
+      <w:proofErr w:type="gramEnd"/>
+      <w:r>
+        <w:t>1] =s[1]+ (</w:t>
+      </w:r>
+      <w:proofErr w:type="spellStart"/>
+      <w:r>
+        <w:t>pow</w:t>
+      </w:r>
+      <w:proofErr w:type="spellEnd"/>
+      <w:r>
+        <w:t xml:space="preserve">(j, n - t) * </w:t>
+      </w:r>
+      <w:proofErr w:type="spellStart"/>
+      <w:r>
+        <w:t>coeff</w:t>
+      </w:r>
+      <w:proofErr w:type="spellEnd"/>
+      <w:r>
+        <w:t>[n - t]);</w:t>
+      </w:r>
+    </w:p>
+    <w:p>
+      <w:r>
+        <w:t xml:space="preserve">        }</w:t>
+      </w:r>
+    </w:p>
+    <w:p>
+      <w:r>
+        <w:t xml:space="preserve">        </w:t>
+      </w:r>
+      <w:proofErr w:type="spellStart"/>
+      <w:proofErr w:type="gramStart"/>
+      <w:r>
+        <w:t>cout</w:t>
+      </w:r>
+      <w:proofErr w:type="spellEnd"/>
+      <w:proofErr w:type="gramEnd"/>
+      <w:r>
+        <w:t>&lt;&lt;</w:t>
+      </w:r>
+      <w:proofErr w:type="spellStart"/>
+      <w:r>
+        <w:t>endl</w:t>
+      </w:r>
+      <w:proofErr w:type="spellEnd"/>
+      <w:r>
+        <w:t>&lt;&lt;i&lt;&lt;":"&lt;&lt;s[0];</w:t>
+      </w:r>
+    </w:p>
+    <w:p>
+      <w:r>
+        <w:t xml:space="preserve">        </w:t>
+      </w:r>
+      <w:proofErr w:type="spellStart"/>
+      <w:proofErr w:type="gramStart"/>
+      <w:r>
+        <w:t>cout</w:t>
+      </w:r>
+      <w:proofErr w:type="spellEnd"/>
+      <w:proofErr w:type="gramEnd"/>
+      <w:r>
+        <w:t>&lt;&lt;</w:t>
+      </w:r>
+      <w:proofErr w:type="spellStart"/>
+      <w:r>
+        <w:t>endl</w:t>
+      </w:r>
+      <w:proofErr w:type="spellEnd"/>
+      <w:r>
+        <w:t>&lt;&lt;j&lt;&lt;":"&lt;&lt;s[1];</w:t>
+      </w:r>
+    </w:p>
+    <w:p>
+      <w:r>
+        <w:t xml:space="preserve">                </w:t>
+      </w:r>
+      <w:proofErr w:type="gramStart"/>
+      <w:r>
+        <w:t>if(</w:t>
+      </w:r>
+      <w:proofErr w:type="gramEnd"/>
+      <w:r>
+        <w:t xml:space="preserve">s[0]*s[1]&lt;=0) </w:t>
+      </w:r>
+    </w:p>
+    <w:p>
+      <w:r>
+        <w:t xml:space="preserve">                {</w:t>
+      </w:r>
+    </w:p>
+    <w:p>
+      <w:r>
+        <w:t xml:space="preserve">                </w:t>
+      </w:r>
+      <w:proofErr w:type="spellStart"/>
+      <w:proofErr w:type="gramStart"/>
+      <w:r>
+        <w:t>cout</w:t>
+      </w:r>
+      <w:proofErr w:type="spellEnd"/>
+      <w:proofErr w:type="gramEnd"/>
+      <w:r>
+        <w:t xml:space="preserve"> &lt;&lt; </w:t>
+      </w:r>
+      <w:proofErr w:type="spellStart"/>
+      <w:r>
+        <w:t>endl</w:t>
+      </w:r>
+      <w:proofErr w:type="spellEnd"/>
+      <w:r>
+        <w:t xml:space="preserve"> &lt;&lt; "Root </w:t>
+      </w:r>
+      <w:proofErr w:type="spellStart"/>
+      <w:r>
+        <w:t>exsistence</w:t>
+      </w:r>
+      <w:proofErr w:type="spellEnd"/>
+      <w:r>
+        <w:t xml:space="preserve"> between " &lt;&lt; i &lt;&lt; " and " &lt;&lt; j;</w:t>
+      </w:r>
+    </w:p>
+    <w:p>
+      <w:r>
+        <w:t xml:space="preserve">                </w:t>
+      </w:r>
+      <w:proofErr w:type="gramStart"/>
+      <w:r>
+        <w:t>specific[</w:t>
+      </w:r>
+      <w:proofErr w:type="gramEnd"/>
+      <w:r>
+        <w:t>0] = s[0];</w:t>
+      </w:r>
+    </w:p>
+    <w:p>
+      <w:r>
+        <w:t xml:space="preserve">                </w:t>
+      </w:r>
+      <w:proofErr w:type="gramStart"/>
+      <w:r>
+        <w:t>specific[</w:t>
+      </w:r>
+      <w:proofErr w:type="gramEnd"/>
+      <w:r>
+        <w:t>1] = s[1];</w:t>
       </w:r>
       <w:bookmarkStart w:id="0" w:name="_GoBack"/>
       <w:bookmarkEnd w:id="0"/>
-      <w:r>
-        <w:t>"&lt;&lt;endl;</w:t>
-      </w:r>
-    </w:p>
-    <w:p>
-      <w:r>
-        <w:t xml:space="preserve">    cout&lt;&lt;endl&lt;&lt;"Enter the degree of the equation:";</w:t>
-      </w:r>
-    </w:p>
-    <w:p>
-      <w:r>
-        <w:t xml:space="preserve">    int n;</w:t>
-      </w:r>
-    </w:p>
-    <w:p>
-      <w:r>
-        <w:t xml:space="preserve">    cin&gt;&gt;n;</w:t>
-      </w:r>
-    </w:p>
-    <w:p>
-      <w:r>
-        <w:t xml:space="preserve">    int coeff[100];</w:t>
-      </w:r>
-    </w:p>
-    <w:p>
-      <w:r>
-        <w:t xml:space="preserve">    cout&lt;&lt;"Enter coefficients.......................";</w:t>
-      </w:r>
-    </w:p>
-    <w:p>
-      <w:r>
-        <w:t xml:space="preserve">    for(int i=n;i&gt;=0;i--)</w:t>
-      </w:r>
-    </w:p>
-    <w:p>
-      <w:r>
-        <w:t xml:space="preserve">    {</w:t>
-      </w:r>
-    </w:p>
-    <w:p>
-      <w:r>
-        <w:t xml:space="preserve">        cout&lt;&lt;endl&lt;&lt;"Enter Coefficient for term with degree "&lt;&lt;i&lt;&lt;" :";</w:t>
-      </w:r>
-    </w:p>
-    <w:p>
-      <w:r>
-        <w:t xml:space="preserve">        cin&gt;&gt;coeff[i];</w:t>
-      </w:r>
-    </w:p>
-    <w:p/>
-    <w:p>
-      <w:r>
-        <w:t xml:space="preserve">    }</w:t>
-      </w:r>
-    </w:p>
-    <w:p>
-      <w:r>
-        <w:t xml:space="preserve">    int s[]={0,0};</w:t>
-      </w:r>
-    </w:p>
-    <w:p>
-      <w:r>
-        <w:t xml:space="preserve">    int flag=0;</w:t>
-      </w:r>
-    </w:p>
-    <w:p>
-      <w:r>
-        <w:t xml:space="preserve">    int specific[2];</w:t>
-      </w:r>
-    </w:p>
-    <w:p>
-      <w:r>
-        <w:t xml:space="preserve">    double i=0;</w:t>
-      </w:r>
-    </w:p>
-    <w:p>
-      <w:r>
-        <w:t xml:space="preserve">    double j=0;</w:t>
-      </w:r>
-    </w:p>
-    <w:p>
-      <w:r>
-        <w:t xml:space="preserve">    while(flag==0)</w:t>
-      </w:r>
-    </w:p>
-    <w:p>
-      <w:r>
-        <w:t xml:space="preserve">    {</w:t>
-      </w:r>
-    </w:p>
-    <w:p>
-      <w:r>
-        <w:t xml:space="preserve">        s[0]=0;</w:t>
-      </w:r>
-    </w:p>
-    <w:p>
-      <w:r>
-        <w:t xml:space="preserve">        s[1]=0;</w:t>
+    </w:p>
+    <w:p>
+      <w:r>
+        <w:t xml:space="preserve">                </w:t>
+      </w:r>
+      <w:proofErr w:type="gramStart"/>
+      <w:r>
+        <w:t>flag</w:t>
+      </w:r>
+      <w:proofErr w:type="gramEnd"/>
+      <w:r>
+        <w:t xml:space="preserve"> = 1;</w:t>
+      </w:r>
+    </w:p>
+    <w:p>
+      <w:r>
+        <w:t xml:space="preserve">                </w:t>
+      </w:r>
+      <w:proofErr w:type="gramStart"/>
+      <w:r>
+        <w:t>break</w:t>
+      </w:r>
+      <w:proofErr w:type="gramEnd"/>
+      <w:r>
+        <w:t>;</w:t>
+      </w:r>
+    </w:p>
+    <w:p>
+      <w:r>
+        <w:t xml:space="preserve">            }</w:t>
+      </w:r>
+    </w:p>
+    <w:p>
+      <w:r>
+        <w:t xml:space="preserve">        </w:t>
+      </w:r>
+      <w:proofErr w:type="gramStart"/>
+      <w:r>
+        <w:t>i</w:t>
+      </w:r>
+      <w:proofErr w:type="gramEnd"/>
+      <w:r>
+        <w:t>++;</w:t>
+      </w:r>
+    </w:p>
+    <w:p>
+      <w:r>
+        <w:t xml:space="preserve">        </w:t>
+      </w:r>
+      <w:proofErr w:type="gramStart"/>
+      <w:r>
+        <w:t>j--</w:t>
+      </w:r>
+      <w:proofErr w:type="gramEnd"/>
+      <w:r>
+        <w:t>;</w:t>
+      </w:r>
+    </w:p>
+    <w:p>
+      <w:r>
+        <w:t xml:space="preserve">            }</w:t>
+      </w:r>
+    </w:p>
+    <w:p>
+      <w:r>
+        <w:t xml:space="preserve">        </w:t>
+      </w:r>
+      <w:proofErr w:type="spellStart"/>
+      <w:proofErr w:type="gramStart"/>
+      <w:r>
+        <w:t>cout</w:t>
+      </w:r>
+      <w:proofErr w:type="spellEnd"/>
+      <w:proofErr w:type="gramEnd"/>
+      <w:r>
+        <w:t>&lt;&lt;</w:t>
+      </w:r>
+      <w:proofErr w:type="spellStart"/>
+      <w:r>
+        <w:t>endl</w:t>
+      </w:r>
+      <w:proofErr w:type="spellEnd"/>
+      <w:r>
+        <w:t>&lt;&lt;"Now for exact root:";</w:t>
+      </w:r>
+    </w:p>
+    <w:p>
+      <w:r>
+        <w:t xml:space="preserve">        </w:t>
+      </w:r>
+      <w:proofErr w:type="gramStart"/>
+      <w:r>
+        <w:t>double</w:t>
+      </w:r>
+      <w:proofErr w:type="gramEnd"/>
+      <w:r>
+        <w:t xml:space="preserve"> </w:t>
+      </w:r>
+      <w:proofErr w:type="spellStart"/>
+      <w:r>
+        <w:t>roots,temp</w:t>
+      </w:r>
+      <w:proofErr w:type="spellEnd"/>
+      <w:r>
+        <w:t>;</w:t>
+      </w:r>
+    </w:p>
+    <w:p>
+      <w:r>
+        <w:t xml:space="preserve">        </w:t>
+      </w:r>
+      <w:proofErr w:type="gramStart"/>
+      <w:r>
+        <w:t>roots</w:t>
+      </w:r>
+      <w:proofErr w:type="gramEnd"/>
+      <w:r>
+        <w:t>=(</w:t>
+      </w:r>
+      <w:proofErr w:type="spellStart"/>
+      <w:r>
+        <w:t>i+j</w:t>
+      </w:r>
+      <w:proofErr w:type="spellEnd"/>
+      <w:r>
+        <w:t>)/2;</w:t>
+      </w:r>
+    </w:p>
+    <w:p>
+      <w:r>
+        <w:t xml:space="preserve">        </w:t>
+      </w:r>
+    </w:p>
+    <w:p>
+      <w:r>
+        <w:t xml:space="preserve">        </w:t>
+      </w:r>
+      <w:proofErr w:type="gramStart"/>
+      <w:r>
+        <w:t>for(</w:t>
+      </w:r>
+      <w:proofErr w:type="spellStart"/>
+      <w:proofErr w:type="gramEnd"/>
+      <w:r>
+        <w:t>int</w:t>
+      </w:r>
+      <w:proofErr w:type="spellEnd"/>
+      <w:r>
+        <w:t xml:space="preserve"> x=0;x&lt;50;x++)</w:t>
+      </w:r>
+    </w:p>
+    <w:p>
+      <w:r>
+        <w:t xml:space="preserve">        {</w:t>
+      </w:r>
+    </w:p>
+    <w:p>
+      <w:r>
+        <w:t xml:space="preserve">            </w:t>
+      </w:r>
+      <w:proofErr w:type="spellStart"/>
+      <w:proofErr w:type="gramStart"/>
+      <w:r>
+        <w:t>cout</w:t>
+      </w:r>
+      <w:proofErr w:type="spellEnd"/>
+      <w:proofErr w:type="gramEnd"/>
+      <w:r>
+        <w:t>&lt;&lt;</w:t>
+      </w:r>
+      <w:proofErr w:type="spellStart"/>
+      <w:r>
+        <w:t>endl</w:t>
+      </w:r>
+      <w:proofErr w:type="spellEnd"/>
+      <w:r>
+        <w:t>&lt;&lt;"Root is:"&lt;&lt;roots;</w:t>
       </w:r>
     </w:p>
     <w:p>
       <w:r>
         <w:lastRenderedPageBreak/>
-        <w:t xml:space="preserve">        cout&lt;&lt;endl&lt;&lt;i&lt;&lt;"    "&lt;&lt;j;</w:t>
-      </w:r>
-    </w:p>
-    <w:p>
-      <w:r>
-        <w:t xml:space="preserve">        for(int t=0;n-t&gt;=0;t++) {</w:t>
-      </w:r>
-    </w:p>
-    <w:p>
-      <w:r>
-        <w:t xml:space="preserve">            s[0] =s[0]+ (pow(i, n - t) * coeff[n - t]);</w:t>
-      </w:r>
-    </w:p>
-    <w:p>
-      <w:r>
-        <w:t xml:space="preserve">            s[1] =s[1]+ (pow(j, n - t) * coeff[n - t]);</w:t>
-      </w:r>
-    </w:p>
-    <w:p>
-      <w:r>
-        <w:t xml:space="preserve">        }</w:t>
-      </w:r>
-    </w:p>
-    <w:p>
-      <w:r>
-        <w:t xml:space="preserve">        cout&lt;&lt;endl&lt;&lt;i&lt;&lt;":"&lt;&lt;s[0];</w:t>
-      </w:r>
-    </w:p>
-    <w:p>
-      <w:r>
-        <w:t xml:space="preserve">        cout&lt;&lt;endl&lt;&lt;j&lt;&lt;":"&lt;&lt;s[1];</w:t>
-      </w:r>
-    </w:p>
-    <w:p>
-      <w:r>
-        <w:t xml:space="preserve">                if(s[0]*s[1]&lt;=0) </w:t>
+        <w:t xml:space="preserve">            </w:t>
+      </w:r>
+      <w:proofErr w:type="spellStart"/>
+      <w:proofErr w:type="gramStart"/>
+      <w:r>
+        <w:t>cout</w:t>
+      </w:r>
+      <w:proofErr w:type="spellEnd"/>
+      <w:proofErr w:type="gramEnd"/>
+      <w:r>
+        <w:t>&lt;&lt;</w:t>
+      </w:r>
+      <w:proofErr w:type="spellStart"/>
+      <w:r>
+        <w:t>endl</w:t>
+      </w:r>
+      <w:proofErr w:type="spellEnd"/>
+      <w:r>
+        <w:t>&lt;&lt;"i is:"&lt;&lt;i;</w:t>
+      </w:r>
+    </w:p>
+    <w:p>
+      <w:r>
+        <w:t xml:space="preserve">            </w:t>
+      </w:r>
+      <w:proofErr w:type="spellStart"/>
+      <w:proofErr w:type="gramStart"/>
+      <w:r>
+        <w:t>cout</w:t>
+      </w:r>
+      <w:proofErr w:type="spellEnd"/>
+      <w:proofErr w:type="gramEnd"/>
+      <w:r>
+        <w:t>&lt;&lt;</w:t>
+      </w:r>
+      <w:proofErr w:type="spellStart"/>
+      <w:r>
+        <w:t>endl</w:t>
+      </w:r>
+      <w:proofErr w:type="spellEnd"/>
+      <w:r>
+        <w:t>&lt;&lt;"j is:"&lt;&lt;j;</w:t>
+      </w:r>
+    </w:p>
+    <w:p>
+      <w:r>
+        <w:t xml:space="preserve">            </w:t>
+      </w:r>
+      <w:proofErr w:type="gramStart"/>
+      <w:r>
+        <w:t>temp=</w:t>
+      </w:r>
+      <w:proofErr w:type="gramEnd"/>
+      <w:r>
+        <w:t>0;</w:t>
+      </w:r>
+    </w:p>
+    <w:p>
+      <w:r>
+        <w:t xml:space="preserve">            </w:t>
+      </w:r>
+      <w:proofErr w:type="gramStart"/>
+      <w:r>
+        <w:t>for(</w:t>
+      </w:r>
+      <w:proofErr w:type="spellStart"/>
+      <w:proofErr w:type="gramEnd"/>
+      <w:r>
+        <w:t>int</w:t>
+      </w:r>
+      <w:proofErr w:type="spellEnd"/>
+      <w:r>
+        <w:t xml:space="preserve"> t=0;n-t&gt;=0;t++) </w:t>
+      </w:r>
+    </w:p>
+    <w:p>
+      <w:r>
+        <w:t xml:space="preserve">                </w:t>
+      </w:r>
+      <w:proofErr w:type="gramStart"/>
+      <w:r>
+        <w:t>temp</w:t>
+      </w:r>
+      <w:proofErr w:type="gramEnd"/>
+      <w:r>
+        <w:t>=(temp+(</w:t>
+      </w:r>
+      <w:proofErr w:type="spellStart"/>
+      <w:r>
+        <w:t>pow</w:t>
+      </w:r>
+      <w:proofErr w:type="spellEnd"/>
+      <w:r>
+        <w:t xml:space="preserve">(roots, n - t) * </w:t>
+      </w:r>
+      <w:proofErr w:type="spellStart"/>
+      <w:r>
+        <w:t>coeff</w:t>
+      </w:r>
+      <w:proofErr w:type="spellEnd"/>
+      <w:r>
+        <w:t>[n - t]));</w:t>
+      </w:r>
+    </w:p>
+    <w:p>
+      <w:r>
+        <w:t xml:space="preserve">            </w:t>
+      </w:r>
+      <w:proofErr w:type="spellStart"/>
+      <w:proofErr w:type="gramStart"/>
+      <w:r>
+        <w:t>cout</w:t>
+      </w:r>
+      <w:proofErr w:type="spellEnd"/>
+      <w:proofErr w:type="gramEnd"/>
+      <w:r>
+        <w:t>&lt;&lt;</w:t>
+      </w:r>
+      <w:proofErr w:type="spellStart"/>
+      <w:r>
+        <w:t>endl</w:t>
+      </w:r>
+      <w:proofErr w:type="spellEnd"/>
+      <w:r>
+        <w:t xml:space="preserve">&lt;&lt;"Temp is:"&lt;&lt;temp;        </w:t>
+      </w:r>
+    </w:p>
+    <w:p>
+      <w:r>
+        <w:t xml:space="preserve">            </w:t>
+      </w:r>
+      <w:proofErr w:type="gramStart"/>
+      <w:r>
+        <w:t>if(</w:t>
+      </w:r>
+      <w:proofErr w:type="gramEnd"/>
+      <w:r>
+        <w:t>temp==0)</w:t>
+      </w:r>
+    </w:p>
+    <w:p>
+      <w:r>
+        <w:t xml:space="preserve">            {</w:t>
+      </w:r>
+    </w:p>
+    <w:p>
+      <w:r>
+        <w:t xml:space="preserve">                </w:t>
+      </w:r>
+      <w:proofErr w:type="spellStart"/>
+      <w:proofErr w:type="gramStart"/>
+      <w:r>
+        <w:t>cout</w:t>
+      </w:r>
+      <w:proofErr w:type="spellEnd"/>
+      <w:proofErr w:type="gramEnd"/>
+      <w:r>
+        <w:t>&lt;&lt;</w:t>
+      </w:r>
+      <w:proofErr w:type="spellStart"/>
+      <w:r>
+        <w:t>endl</w:t>
+      </w:r>
+      <w:proofErr w:type="spellEnd"/>
+      <w:r>
+        <w:t>&lt;&lt;"Root is:"&lt;&lt;roots;</w:t>
+      </w:r>
+    </w:p>
+    <w:p>
+      <w:r>
+        <w:t xml:space="preserve">               </w:t>
+      </w:r>
+    </w:p>
+    <w:p>
+      <w:r>
+        <w:t xml:space="preserve">            }</w:t>
+      </w:r>
+    </w:p>
+    <w:p>
+      <w:r>
+        <w:t xml:space="preserve">            </w:t>
+      </w:r>
+      <w:proofErr w:type="gramStart"/>
+      <w:r>
+        <w:t>else</w:t>
+      </w:r>
+      <w:proofErr w:type="gramEnd"/>
+    </w:p>
+    <w:p>
+      <w:r>
+        <w:t xml:space="preserve">            {</w:t>
+      </w:r>
+    </w:p>
+    <w:p>
+      <w:r>
+        <w:t xml:space="preserve">                </w:t>
+      </w:r>
+      <w:proofErr w:type="gramStart"/>
+      <w:r>
+        <w:t>if(</w:t>
+      </w:r>
+      <w:proofErr w:type="gramEnd"/>
+      <w:r>
+        <w:t>temp&gt;0)</w:t>
       </w:r>
     </w:p>
     <w:p>
@@ -176,153 +1003,56 @@
     </w:p>
     <w:p>
       <w:r>
-        <w:t xml:space="preserve">                cout &lt;&lt; endl &lt;&lt; "Root exsistence between " &lt;&lt; i &lt;&lt; " and " &lt;&lt; j;</w:t>
-      </w:r>
-    </w:p>
-    <w:p>
-      <w:r>
-        <w:t xml:space="preserve">                specific[0] = s[0];</w:t>
-      </w:r>
-    </w:p>
-    <w:p>
-      <w:r>
-        <w:t xml:space="preserve">                specific[1] = s[1];</w:t>
-      </w:r>
-    </w:p>
-    <w:p>
-      <w:r>
-        <w:t xml:space="preserve">                flag = 1;</w:t>
-      </w:r>
-    </w:p>
-    <w:p>
-      <w:r>
-        <w:t xml:space="preserve">                break;</w:t>
-      </w:r>
-    </w:p>
-    <w:p>
-      <w:r>
-        <w:t xml:space="preserve">            }</w:t>
-      </w:r>
-    </w:p>
-    <w:p>
-      <w:r>
-        <w:t xml:space="preserve">        i++;</w:t>
-      </w:r>
-    </w:p>
-    <w:p>
-      <w:r>
-        <w:t xml:space="preserve">        j--;</w:t>
-      </w:r>
-    </w:p>
-    <w:p>
-      <w:r>
-        <w:t xml:space="preserve">            }</w:t>
-      </w:r>
-    </w:p>
-    <w:p>
-      <w:r>
-        <w:t xml:space="preserve">        cout&lt;&lt;endl&lt;&lt;"Now for exact root:";</w:t>
-      </w:r>
-    </w:p>
-    <w:p>
-      <w:r>
-        <w:t xml:space="preserve">        double roots,temp;</w:t>
-      </w:r>
-    </w:p>
-    <w:p>
-      <w:r>
-        <w:t xml:space="preserve">        roots=(i+j)/2;</w:t>
-      </w:r>
-    </w:p>
-    <w:p>
-      <w:r>
-        <w:t xml:space="preserve">        </w:t>
-      </w:r>
-    </w:p>
-    <w:p>
-      <w:r>
-        <w:t xml:space="preserve">        for(int x=0;x&lt;50;x++)</w:t>
-      </w:r>
-    </w:p>
-    <w:p>
-      <w:r>
-        <w:t xml:space="preserve">        {</w:t>
-      </w:r>
-    </w:p>
-    <w:p>
-      <w:r>
-        <w:t xml:space="preserve">            cout&lt;&lt;endl&lt;&lt;"Root is:"&lt;&lt;roots;</w:t>
-      </w:r>
-    </w:p>
-    <w:p>
-      <w:r>
-        <w:lastRenderedPageBreak/>
-        <w:t xml:space="preserve">            cout&lt;&lt;endl&lt;&lt;"i is:"&lt;&lt;i;</w:t>
-      </w:r>
-    </w:p>
-    <w:p>
-      <w:r>
-        <w:t xml:space="preserve">            cout&lt;&lt;endl&lt;&lt;"j is:"&lt;&lt;j;</w:t>
-      </w:r>
-    </w:p>
-    <w:p>
-      <w:r>
-        <w:t xml:space="preserve">            temp=0;</w:t>
-      </w:r>
-    </w:p>
-    <w:p>
-      <w:r>
-        <w:t xml:space="preserve">            for(int t=0;n-t&gt;=0;t++) </w:t>
-      </w:r>
-    </w:p>
-    <w:p>
-      <w:r>
-        <w:t xml:space="preserve">                temp=(temp+(pow(roots, n - t) * coeff[n - t]));</w:t>
-      </w:r>
-    </w:p>
-    <w:p>
-      <w:r>
-        <w:t xml:space="preserve">            cout&lt;&lt;endl&lt;&lt;"Temp is:"&lt;&lt;temp;        </w:t>
-      </w:r>
-    </w:p>
-    <w:p>
-      <w:r>
-        <w:t xml:space="preserve">            if(temp==0)</w:t>
-      </w:r>
-    </w:p>
-    <w:p>
-      <w:r>
-        <w:t xml:space="preserve">            {</w:t>
-      </w:r>
-    </w:p>
-    <w:p>
-      <w:r>
-        <w:t xml:space="preserve">                cout&lt;&lt;endl&lt;&lt;"Root is:"&lt;&lt;roots;</w:t>
-      </w:r>
-    </w:p>
-    <w:p>
-      <w:r>
-        <w:t xml:space="preserve">               </w:t>
-      </w:r>
-    </w:p>
-    <w:p>
-      <w:r>
-        <w:t xml:space="preserve">            }</w:t>
-      </w:r>
-    </w:p>
-    <w:p>
-      <w:r>
-        <w:t xml:space="preserve">            else</w:t>
-      </w:r>
-    </w:p>
-    <w:p>
-      <w:r>
-        <w:t xml:space="preserve">            {</w:t>
-      </w:r>
-    </w:p>
-    <w:p>
-      <w:r>
-        <w:t xml:space="preserve">                if(temp&gt;0)</w:t>
+        <w:t xml:space="preserve">                    i=i;</w:t>
+      </w:r>
+    </w:p>
+    <w:p>
+      <w:r>
+        <w:t xml:space="preserve">                    j=roots;</w:t>
+      </w:r>
+    </w:p>
+    <w:p>
+      <w:r>
+        <w:t xml:space="preserve">                    </w:t>
+      </w:r>
+      <w:proofErr w:type="gramStart"/>
+      <w:r>
+        <w:t>roots</w:t>
+      </w:r>
+      <w:proofErr w:type="gramEnd"/>
+      <w:r>
+        <w:t>=(</w:t>
+      </w:r>
+      <w:proofErr w:type="spellStart"/>
+      <w:r>
+        <w:t>i+j</w:t>
+      </w:r>
+      <w:proofErr w:type="spellEnd"/>
+      <w:r>
+        <w:t>)/2;</w:t>
+      </w:r>
+    </w:p>
+    <w:p>
+      <w:r>
+        <w:t xml:space="preserve">                    </w:t>
+      </w:r>
+    </w:p>
+    <w:p>
+      <w:r>
+        <w:t xml:space="preserve">                }</w:t>
+      </w:r>
+    </w:p>
+    <w:p>
+      <w:r>
+        <w:t xml:space="preserve">            </w:t>
+      </w:r>
+      <w:proofErr w:type="gramStart"/>
+      <w:r>
+        <w:t>else</w:t>
+      </w:r>
+      <w:proofErr w:type="gramEnd"/>
+      <w:r>
+        <w:t xml:space="preserve"> if(temp&lt;0)</w:t>
       </w:r>
     </w:p>
     <w:p>
@@ -332,52 +1062,33 @@
     </w:p>
     <w:p>
       <w:r>
-        <w:t xml:space="preserve">                    i=i;</w:t>
-      </w:r>
-    </w:p>
-    <w:p>
-      <w:r>
-        <w:t xml:space="preserve">                    j=roots;</w:t>
-      </w:r>
-    </w:p>
-    <w:p>
-      <w:r>
-        <w:t xml:space="preserve">                    roots=(i+j)/2;</w:t>
+        <w:t xml:space="preserve">                    i=roots;</w:t>
+      </w:r>
+    </w:p>
+    <w:p>
+      <w:r>
+        <w:t xml:space="preserve">                    j=j;</w:t>
       </w:r>
     </w:p>
     <w:p>
       <w:r>
         <w:t xml:space="preserve">                    </w:t>
       </w:r>
-    </w:p>
-    <w:p>
-      <w:r>
-        <w:t xml:space="preserve">                }</w:t>
-      </w:r>
-    </w:p>
-    <w:p>
-      <w:r>
-        <w:t xml:space="preserve">            else if(temp&lt;0)</w:t>
-      </w:r>
-    </w:p>
-    <w:p>
-      <w:r>
-        <w:t xml:space="preserve">                {</w:t>
-      </w:r>
-    </w:p>
-    <w:p>
-      <w:r>
-        <w:t xml:space="preserve">                    i=roots;</w:t>
-      </w:r>
-    </w:p>
-    <w:p>
-      <w:r>
-        <w:t xml:space="preserve">                    j=j;</w:t>
-      </w:r>
-    </w:p>
-    <w:p>
-      <w:r>
-        <w:t xml:space="preserve">                    roots=(i+j)/2;</w:t>
+      <w:proofErr w:type="gramStart"/>
+      <w:r>
+        <w:t>roots</w:t>
+      </w:r>
+      <w:proofErr w:type="gramEnd"/>
+      <w:r>
+        <w:t>=(</w:t>
+      </w:r>
+      <w:proofErr w:type="spellStart"/>
+      <w:r>
+        <w:t>i+j</w:t>
+      </w:r>
+      <w:proofErr w:type="spellEnd"/>
+      <w:r>
+        <w:t>)/2;</w:t>
       </w:r>
     </w:p>
     <w:p>
@@ -403,7 +1114,25 @@
     </w:p>
     <w:p>
       <w:r>
-        <w:t xml:space="preserve">        cout&lt;&lt;endl&lt;&lt;"Final closest root is: "&lt;&lt;roots;</w:t>
+        <w:t xml:space="preserve">        </w:t>
+      </w:r>
+      <w:proofErr w:type="spellStart"/>
+      <w:proofErr w:type="gramStart"/>
+      <w:r>
+        <w:t>cout</w:t>
+      </w:r>
+      <w:proofErr w:type="spellEnd"/>
+      <w:proofErr w:type="gramEnd"/>
+      <w:r>
+        <w:t>&lt;&lt;</w:t>
+      </w:r>
+      <w:proofErr w:type="spellStart"/>
+      <w:r>
+        <w:t>endl</w:t>
+      </w:r>
+      <w:proofErr w:type="spellEnd"/>
+      <w:r>
+        <w:t>&lt;&lt;"Final closest root is: "&lt;&lt;roots;</w:t>
       </w:r>
     </w:p>
     <w:p>
@@ -413,7 +1142,15 @@
     </w:p>
     <w:p>
       <w:r>
-        <w:t xml:space="preserve">    return 0;</w:t>
+        <w:t xml:space="preserve">    </w:t>
+      </w:r>
+      <w:proofErr w:type="gramStart"/>
+      <w:r>
+        <w:t>return</w:t>
+      </w:r>
+      <w:proofErr w:type="gramEnd"/>
+      <w:r>
+        <w:t xml:space="preserve"> 0;</w:t>
       </w:r>
     </w:p>
     <w:p>

</xml_diff>